<commit_message>
mikri allagi se uc7
</commit_message>
<xml_diff>
--- a/2nd_Deliverable/Παραδοτέο 2.docx
+++ b/2nd_Deliverable/Παραδοτέο 2.docx
@@ -484,11 +484,9 @@
             <w:pPr>
               <w:jc w:val="center"/>
             </w:pPr>
-            <w:proofErr w:type="spellStart"/>
             <w:r>
               <w:t>Δερεκενάρης</w:t>
             </w:r>
-            <w:proofErr w:type="spellEnd"/>
           </w:p>
         </w:tc>
         <w:tc>
@@ -875,16 +873,11 @@
     </w:p>
     <w:p>
       <w:r>
-        <w:t>Domain model…………………………………………………………………………………………</w:t>
-      </w:r>
-      <w:proofErr w:type="gramStart"/>
-      <w:r>
-        <w:t>….</w:t>
+        <w:t>Domain model…………………………………………………………………………………………….</w:t>
       </w:r>
       <w:r>
         <w:t>.</w:t>
       </w:r>
-      <w:proofErr w:type="gramEnd"/>
       <w:r>
         <w:t>page 24</w:t>
       </w:r>
@@ -964,19 +957,11 @@
         </w:rPr>
         <w:t xml:space="preserve">Παπαδόπουλος, </w:t>
       </w:r>
-      <w:proofErr w:type="spellStart"/>
-      <w:r>
-        <w:rPr>
-          <w:lang w:val="el-GR"/>
-        </w:rPr>
-        <w:t>Δερεκενάρης</w:t>
-      </w:r>
-      <w:proofErr w:type="spellEnd"/>
-      <w:r>
-        <w:rPr>
-          <w:lang w:val="el-GR"/>
-        </w:rPr>
-        <w:t>, Σιούτας</w:t>
+      <w:r>
+        <w:rPr>
+          <w:lang w:val="el-GR"/>
+        </w:rPr>
+        <w:t>Δερεκενάρης, Σιούτας</w:t>
       </w:r>
       <w:r>
         <w:rPr>
@@ -1046,19 +1031,11 @@
         </w:rPr>
         <w:t xml:space="preserve"> Παπαδόπουλος, </w:t>
       </w:r>
-      <w:proofErr w:type="spellStart"/>
-      <w:r>
-        <w:rPr>
-          <w:lang w:val="el-GR"/>
-        </w:rPr>
-        <w:t>Δερεκενάρης</w:t>
-      </w:r>
-      <w:proofErr w:type="spellEnd"/>
-      <w:r>
-        <w:rPr>
-          <w:lang w:val="el-GR"/>
-        </w:rPr>
-        <w:t xml:space="preserve">, Σιούτας, </w:t>
+      <w:r>
+        <w:rPr>
+          <w:lang w:val="el-GR"/>
+        </w:rPr>
+        <w:t xml:space="preserve">Δερεκενάρης, Σιούτας, </w:t>
       </w:r>
       <w:proofErr w:type="spellStart"/>
       <w:r>
@@ -2416,19 +2393,11 @@
         </w:rPr>
         <w:t xml:space="preserve">Παπαδόπουλος, </w:t>
       </w:r>
-      <w:proofErr w:type="spellStart"/>
-      <w:r>
-        <w:rPr>
-          <w:lang w:val="el-GR"/>
-        </w:rPr>
-        <w:t>Δερεκενάρης</w:t>
-      </w:r>
-      <w:proofErr w:type="spellEnd"/>
-      <w:r>
-        <w:rPr>
-          <w:lang w:val="el-GR"/>
-        </w:rPr>
-        <w:t xml:space="preserve">, Σιούτας, </w:t>
+      <w:r>
+        <w:rPr>
+          <w:lang w:val="el-GR"/>
+        </w:rPr>
+        <w:t xml:space="preserve">Δερεκενάρης, Σιούτας, </w:t>
       </w:r>
       <w:proofErr w:type="spellStart"/>
       <w:r>
@@ -2492,19 +2461,11 @@
         </w:rPr>
         <w:t xml:space="preserve"> Παπαδόπουλος, </w:t>
       </w:r>
-      <w:proofErr w:type="spellStart"/>
-      <w:r>
-        <w:rPr>
-          <w:lang w:val="el-GR"/>
-        </w:rPr>
-        <w:t>Δερεκενάρης</w:t>
-      </w:r>
-      <w:proofErr w:type="spellEnd"/>
-      <w:r>
-        <w:rPr>
-          <w:lang w:val="el-GR"/>
-        </w:rPr>
-        <w:t xml:space="preserve">, Σιούτας, </w:t>
+      <w:r>
+        <w:rPr>
+          <w:lang w:val="el-GR"/>
+        </w:rPr>
+        <w:t xml:space="preserve">Δερεκενάρης, Σιούτας, </w:t>
       </w:r>
       <w:proofErr w:type="spellStart"/>
       <w:r>
@@ -7269,23 +7230,7 @@
           <w:rFonts w:ascii="Calibri" w:hAnsi="Calibri" w:cs="Calibri"/>
           <w:lang w:val="el-GR"/>
         </w:rPr>
-        <w:t xml:space="preserve">Ο υπάλληλος του μαγαζιού </w:t>
-      </w:r>
-      <w:proofErr w:type="spellStart"/>
-      <w:r>
-        <w:rPr>
-          <w:rFonts w:ascii="Calibri" w:hAnsi="Calibri" w:cs="Calibri"/>
-          <w:lang w:val="el-GR"/>
-        </w:rPr>
-        <w:t>σκανάρει</w:t>
-      </w:r>
-      <w:proofErr w:type="spellEnd"/>
-      <w:r>
-        <w:rPr>
-          <w:rFonts w:ascii="Calibri" w:hAnsi="Calibri" w:cs="Calibri"/>
-          <w:lang w:val="el-GR"/>
-        </w:rPr>
-        <w:t xml:space="preserve"> το QR </w:t>
+        <w:t xml:space="preserve">Ο υπάλληλος του μαγαζιού σκανάρει το QR </w:t>
       </w:r>
       <w:r>
         <w:rPr>
@@ -7854,23 +7799,7 @@
           <w:rFonts w:ascii="Calibri" w:eastAsia="Aptos" w:hAnsi="Calibri" w:cs="Calibri"/>
           <w:lang w:val="el-GR"/>
         </w:rPr>
-        <w:t xml:space="preserve">Ο υπάλληλος </w:t>
-      </w:r>
-      <w:proofErr w:type="spellStart"/>
-      <w:r>
-        <w:rPr>
-          <w:rFonts w:ascii="Calibri" w:eastAsia="Aptos" w:hAnsi="Calibri" w:cs="Calibri"/>
-          <w:lang w:val="el-GR"/>
-        </w:rPr>
-        <w:t>σκανάρει</w:t>
-      </w:r>
-      <w:proofErr w:type="spellEnd"/>
-      <w:r>
-        <w:rPr>
-          <w:rFonts w:ascii="Calibri" w:eastAsia="Aptos" w:hAnsi="Calibri" w:cs="Calibri"/>
-          <w:lang w:val="el-GR"/>
-        </w:rPr>
-        <w:t xml:space="preserve"> το </w:t>
+        <w:t xml:space="preserve">Ο υπάλληλος σκανάρει το </w:t>
       </w:r>
       <w:r>
         <w:rPr>
@@ -8684,65 +8613,24 @@
       <w:r>
         <w:rPr>
           <w:rFonts w:ascii="Calibri" w:eastAsia="Aptos" w:hAnsi="Calibri" w:cs="Calibri"/>
-          <w:lang w:val="el-GR"/>
-        </w:rPr>
-        <w:t xml:space="preserve">" </w:t>
-      </w:r>
-      <w:r>
-        <w:rPr>
-          <w:rFonts w:ascii="Calibri" w:eastAsia="Aptos" w:hAnsi="Calibri" w:cs="Calibri"/>
-          <w:color w:val="C00000"/>
-          <w:lang w:val="el-GR"/>
-        </w:rPr>
-        <w:t xml:space="preserve"> </w:t>
-      </w:r>
-      <w:r>
-        <w:rPr>
-          <w:rFonts w:ascii="Calibri" w:eastAsia="Aptos" w:hAnsi="Calibri" w:cs="Calibri"/>
-          <w:color w:val="C00000"/>
-          <w:lang w:val="el-GR"/>
-        </w:rPr>
-        <w:t>από</w:t>
-      </w:r>
-      <w:r>
-        <w:rPr>
-          <w:rFonts w:ascii="Calibri" w:eastAsia="Aptos" w:hAnsi="Calibri" w:cs="Calibri"/>
-          <w:color w:val="C00000"/>
-          <w:lang w:val="el-GR"/>
-        </w:rPr>
-        <w:t xml:space="preserve"> </w:t>
-      </w:r>
-      <w:r>
-        <w:rPr>
-          <w:rFonts w:ascii="Calibri" w:eastAsia="Aptos" w:hAnsi="Calibri" w:cs="Calibri"/>
-          <w:color w:val="C00000"/>
-          <w:lang w:val="el-GR"/>
-        </w:rPr>
-        <w:t xml:space="preserve">την </w:t>
-      </w:r>
-      <w:r>
-        <w:rPr>
-          <w:rFonts w:ascii="Calibri" w:eastAsia="Aptos" w:hAnsi="Calibri" w:cs="Calibri"/>
-          <w:color w:val="C00000"/>
-          <w:lang w:val="el-GR"/>
-        </w:rPr>
-        <w:t>αρχική</w:t>
-      </w:r>
-      <w:r>
-        <w:rPr>
-          <w:rFonts w:ascii="Calibri" w:eastAsia="Aptos" w:hAnsi="Calibri" w:cs="Calibri"/>
-          <w:color w:val="C00000"/>
-          <w:lang w:val="el-GR"/>
-        </w:rPr>
-        <w:t xml:space="preserve"> </w:t>
-      </w:r>
-      <w:r>
-        <w:rPr>
-          <w:rFonts w:ascii="Calibri" w:eastAsia="Aptos" w:hAnsi="Calibri" w:cs="Calibri"/>
-          <w:color w:val="C00000"/>
-          <w:lang w:val="el-GR"/>
-        </w:rPr>
-        <w:t>οθόνη</w:t>
+        </w:rPr>
+        <w:t>”</w:t>
+      </w:r>
+      <w:r>
+        <w:rPr>
+          <w:rFonts w:ascii="Calibri" w:hAnsi="Calibri" w:cs="Calibri"/>
+          <w:color w:val="FF0000"/>
+          <w:lang w:val="el-GR"/>
+        </w:rPr>
+        <w:t xml:space="preserve"> </w:t>
+      </w:r>
+      <w:r>
+        <w:rPr>
+          <w:rFonts w:ascii="Calibri" w:hAnsi="Calibri" w:cs="Calibri"/>
+          <w:color w:val="FF0000"/>
+          <w:lang w:val="el-GR"/>
+        </w:rPr>
+        <w:t>από την αρχική οθόνη</w:t>
       </w:r>
       <w:r>
         <w:rPr>
@@ -8804,82 +8692,58 @@
       <w:r>
         <w:rPr>
           <w:rFonts w:ascii="Calibri" w:eastAsia="Aptos" w:hAnsi="Calibri" w:cs="Calibri"/>
+          <w:color w:val="FF0000"/>
+          <w:lang w:val="el-GR"/>
+        </w:rPr>
+        <w:t>στην οθόνη ‘</w:t>
+      </w:r>
+      <w:proofErr w:type="spellStart"/>
+      <w:r>
+        <w:rPr>
+          <w:rFonts w:ascii="Calibri" w:eastAsia="Aptos" w:hAnsi="Calibri" w:cs="Calibri"/>
+          <w:color w:val="FF0000"/>
+          <w:lang w:val="el-GR"/>
+        </w:rPr>
+        <w:t>Discount</w:t>
+      </w:r>
+      <w:proofErr w:type="spellEnd"/>
+      <w:r>
+        <w:rPr>
+          <w:rFonts w:ascii="Calibri" w:eastAsia="Aptos" w:hAnsi="Calibri" w:cs="Calibri"/>
+          <w:color w:val="FF0000"/>
+        </w:rPr>
+        <w:t>s</w:t>
+      </w:r>
+      <w:r>
+        <w:rPr>
+          <w:rFonts w:ascii="Calibri" w:eastAsia="Aptos" w:hAnsi="Calibri" w:cs="Calibri"/>
+          <w:color w:val="FF0000"/>
+          <w:lang w:val="el-GR"/>
+        </w:rPr>
+        <w:t xml:space="preserve"> </w:t>
+      </w:r>
+      <w:proofErr w:type="spellStart"/>
+      <w:r>
+        <w:rPr>
+          <w:rFonts w:ascii="Calibri" w:eastAsia="Aptos" w:hAnsi="Calibri" w:cs="Calibri"/>
+          <w:color w:val="FF0000"/>
+          <w:lang w:val="el-GR"/>
+        </w:rPr>
+        <w:t>Page</w:t>
+      </w:r>
+      <w:proofErr w:type="spellEnd"/>
+      <w:r>
+        <w:rPr>
+          <w:rFonts w:ascii="Calibri" w:eastAsia="Aptos" w:hAnsi="Calibri" w:cs="Calibri"/>
+          <w:color w:val="FF0000"/>
+          <w:lang w:val="el-GR"/>
+        </w:rPr>
+        <w:t>’</w:t>
+      </w:r>
+      <w:r>
+        <w:rPr>
+          <w:rFonts w:ascii="Calibri" w:eastAsia="Aptos" w:hAnsi="Calibri" w:cs="Calibri"/>
           <w:color w:val="C00000"/>
-          <w:lang w:val="el-GR"/>
-        </w:rPr>
-        <w:t xml:space="preserve">στην </w:t>
-      </w:r>
-      <w:r>
-        <w:rPr>
-          <w:rFonts w:ascii="Calibri" w:eastAsia="Aptos" w:hAnsi="Calibri" w:cs="Calibri"/>
-          <w:color w:val="C00000"/>
-          <w:lang w:val="el-GR"/>
-        </w:rPr>
-        <w:t>οθόνη</w:t>
-      </w:r>
-      <w:r>
-        <w:rPr>
-          <w:rFonts w:ascii="Calibri" w:eastAsia="Aptos" w:hAnsi="Calibri" w:cs="Calibri"/>
-          <w:color w:val="C00000"/>
-          <w:lang w:val="el-GR"/>
-        </w:rPr>
-        <w:t xml:space="preserve"> </w:t>
-      </w:r>
-      <w:r>
-        <w:rPr>
-          <w:rFonts w:ascii="Calibri" w:eastAsia="Aptos" w:hAnsi="Calibri" w:cs="Calibri"/>
-          <w:color w:val="C00000"/>
-          <w:lang w:val="el-GR"/>
-        </w:rPr>
-        <w:t>‘</w:t>
-      </w:r>
-      <w:proofErr w:type="spellStart"/>
-      <w:r>
-        <w:rPr>
-          <w:rFonts w:ascii="Calibri" w:eastAsia="Aptos" w:hAnsi="Calibri" w:cs="Calibri"/>
-          <w:color w:val="C00000"/>
-          <w:lang w:val="el-GR"/>
-        </w:rPr>
-        <w:t>Discounts</w:t>
-      </w:r>
-      <w:proofErr w:type="spellEnd"/>
-      <w:r>
-        <w:rPr>
-          <w:rFonts w:ascii="Calibri" w:eastAsia="Aptos" w:hAnsi="Calibri" w:cs="Calibri"/>
-          <w:color w:val="C00000"/>
-          <w:lang w:val="el-GR"/>
-        </w:rPr>
-        <w:t xml:space="preserve"> </w:t>
-      </w:r>
-      <w:proofErr w:type="spellStart"/>
-      <w:r>
-        <w:rPr>
-          <w:rFonts w:ascii="Calibri" w:eastAsia="Aptos" w:hAnsi="Calibri" w:cs="Calibri"/>
-          <w:color w:val="C00000"/>
-          <w:lang w:val="el-GR"/>
-        </w:rPr>
-        <w:t>Tab</w:t>
-      </w:r>
-      <w:proofErr w:type="spellEnd"/>
-      <w:r>
-        <w:rPr>
-          <w:rFonts w:ascii="Calibri" w:eastAsia="Aptos" w:hAnsi="Calibri" w:cs="Calibri"/>
-          <w:color w:val="C00000"/>
-          <w:lang w:val="el-GR"/>
-        </w:rPr>
-        <w:t>’</w:t>
-      </w:r>
-      <w:r>
-        <w:rPr>
-          <w:rFonts w:ascii="Calibri" w:eastAsia="Aptos" w:hAnsi="Calibri" w:cs="Calibri"/>
-          <w:color w:val="C00000"/>
-          <w:lang w:val="el-GR"/>
-        </w:rPr>
-        <w:t xml:space="preserve"> </w:t>
-      </w:r>
-      <w:r>
-        <w:rPr>
-          <w:rFonts w:ascii="Calibri" w:eastAsia="Aptos" w:hAnsi="Calibri" w:cs="Calibri"/>
           <w:lang w:val="el-GR"/>
         </w:rPr>
         <w:t xml:space="preserve"> </w:t>
@@ -8962,15 +8826,44 @@
       <w:r>
         <w:rPr>
           <w:rFonts w:ascii="Calibri" w:eastAsia="Aptos" w:hAnsi="Calibri" w:cs="Calibri"/>
-        </w:rPr>
-        <w:t>manager</w:t>
-      </w:r>
-      <w:r>
-        <w:rPr>
-          <w:rFonts w:ascii="Calibri" w:eastAsia="Aptos" w:hAnsi="Calibri" w:cs="Calibri"/>
-          <w:lang w:val="el-GR"/>
-        </w:rPr>
-        <w:t xml:space="preserve"> </w:t>
+          <w:color w:val="FF0000"/>
+          <w:lang w:val="el-GR"/>
+        </w:rPr>
+        <w:t>manager διαλέγει από το ημερολόγιο την ημερομηνία που τον ενδιαφέρει να δει/αλλάξει τι</w:t>
+      </w:r>
+      <w:r>
+        <w:rPr>
+          <w:rFonts w:ascii="Calibri" w:eastAsia="Aptos" w:hAnsi="Calibri" w:cs="Calibri"/>
+          <w:color w:val="FF0000"/>
+          <w:lang w:val="el-GR"/>
+        </w:rPr>
+        <w:t>ς</w:t>
+      </w:r>
+      <w:r>
+        <w:rPr>
+          <w:rFonts w:ascii="Calibri" w:eastAsia="Aptos" w:hAnsi="Calibri" w:cs="Calibri"/>
+          <w:color w:val="FF0000"/>
+          <w:lang w:val="el-GR"/>
+        </w:rPr>
+        <w:t xml:space="preserve"> εκπτώσεις και πατάει </w:t>
+      </w:r>
+      <w:proofErr w:type="spellStart"/>
+      <w:r>
+        <w:rPr>
+          <w:rFonts w:ascii="Calibri" w:eastAsia="Aptos" w:hAnsi="Calibri" w:cs="Calibri"/>
+          <w:color w:val="FF0000"/>
+          <w:lang w:val="el-GR"/>
+        </w:rPr>
+        <w:t>load</w:t>
+      </w:r>
+      <w:proofErr w:type="spellEnd"/>
+      <w:r>
+        <w:rPr>
+          <w:rFonts w:ascii="Calibri" w:eastAsia="Aptos" w:hAnsi="Calibri" w:cs="Calibri"/>
+          <w:color w:val="FF0000"/>
+          <w:lang w:val="el-GR"/>
+        </w:rPr>
+        <w:t xml:space="preserve"> για να εμφανιστούν</w:t>
       </w:r>
       <w:r>
         <w:rPr>
@@ -8978,58 +8871,7 @@
           <w:color w:val="C00000"/>
           <w:lang w:val="el-GR"/>
         </w:rPr>
-        <w:t>διαλέγει από το ημερολόγιο</w:t>
-      </w:r>
-      <w:r>
-        <w:rPr>
-          <w:rFonts w:ascii="Calibri" w:eastAsia="Aptos" w:hAnsi="Calibri" w:cs="Calibri"/>
-          <w:lang w:val="el-GR"/>
-        </w:rPr>
-        <w:t xml:space="preserve"> </w:t>
-      </w:r>
-      <w:r>
-        <w:rPr>
-          <w:rFonts w:ascii="Calibri" w:eastAsia="Aptos" w:hAnsi="Calibri" w:cs="Calibri"/>
-          <w:color w:val="C00000"/>
-          <w:lang w:val="el-GR"/>
-        </w:rPr>
-        <w:t xml:space="preserve">την ημερομηνία που τον ενδιαφέρει να δει/αλλάξει </w:t>
-      </w:r>
-      <w:proofErr w:type="spellStart"/>
-      <w:r>
-        <w:rPr>
-          <w:rFonts w:ascii="Calibri" w:eastAsia="Aptos" w:hAnsi="Calibri" w:cs="Calibri"/>
-          <w:color w:val="C00000"/>
-          <w:lang w:val="el-GR"/>
-        </w:rPr>
-        <w:t>τισ</w:t>
-      </w:r>
-      <w:proofErr w:type="spellEnd"/>
-      <w:r>
-        <w:rPr>
-          <w:rFonts w:ascii="Calibri" w:eastAsia="Aptos" w:hAnsi="Calibri" w:cs="Calibri"/>
-          <w:color w:val="C00000"/>
-          <w:lang w:val="el-GR"/>
-        </w:rPr>
-        <w:t xml:space="preserve"> εκπτώσεις και πατάει </w:t>
-      </w:r>
-      <w:proofErr w:type="spellStart"/>
-      <w:r>
-        <w:rPr>
-          <w:rFonts w:ascii="Calibri" w:eastAsia="Aptos" w:hAnsi="Calibri" w:cs="Calibri"/>
-          <w:color w:val="C00000"/>
-          <w:lang w:val="el-GR"/>
-        </w:rPr>
-        <w:t>load</w:t>
-      </w:r>
-      <w:proofErr w:type="spellEnd"/>
-      <w:r>
-        <w:rPr>
-          <w:rFonts w:ascii="Calibri" w:eastAsia="Aptos" w:hAnsi="Calibri" w:cs="Calibri"/>
-          <w:color w:val="C00000"/>
-          <w:lang w:val="el-GR"/>
-        </w:rPr>
-        <w:t xml:space="preserve"> για να εμφανιστούν </w:t>
+        <w:t xml:space="preserve"> </w:t>
       </w:r>
       <w:r>
         <w:rPr>
@@ -9041,7 +8883,7 @@
       <w:r>
         <w:rPr>
           <w:rFonts w:ascii="Calibri" w:eastAsia="Aptos" w:hAnsi="Calibri" w:cs="Calibri"/>
-          <w:color w:val="C00000"/>
+          <w:color w:val="FF0000"/>
           <w:lang w:val="el-GR"/>
         </w:rPr>
         <w:t xml:space="preserve">δεδομένα </w:t>
@@ -9141,7 +8983,53 @@
           <w:rFonts w:ascii="Calibri" w:eastAsia="Aptos" w:hAnsi="Calibri" w:cs="Calibri"/>
           <w:lang w:val="el-GR"/>
         </w:rPr>
-        <w:t xml:space="preserve"> ο ιδιοκτήτης.</w:t>
+        <w:t xml:space="preserve"> ο </w:t>
+      </w:r>
+      <w:r>
+        <w:rPr>
+          <w:rFonts w:ascii="Calibri" w:eastAsia="Aptos" w:hAnsi="Calibri" w:cs="Calibri"/>
+        </w:rPr>
+        <w:t>manager</w:t>
+      </w:r>
+      <w:r>
+        <w:rPr>
+          <w:rFonts w:ascii="Calibri" w:eastAsia="Aptos" w:hAnsi="Calibri" w:cs="Calibri"/>
+          <w:lang w:val="el-GR"/>
+        </w:rPr>
+        <w:t xml:space="preserve"> </w:t>
+      </w:r>
+      <w:r>
+        <w:rPr>
+          <w:rFonts w:ascii="Calibri" w:eastAsia="Aptos" w:hAnsi="Calibri" w:cs="Calibri"/>
+          <w:color w:val="FF0000"/>
+          <w:lang w:val="el-GR"/>
+        </w:rPr>
+        <w:t>στην οθόνη ‘</w:t>
+      </w:r>
+      <w:proofErr w:type="spellStart"/>
+      <w:r>
+        <w:rPr>
+          <w:rFonts w:ascii="Calibri" w:eastAsia="Aptos" w:hAnsi="Calibri" w:cs="Calibri"/>
+          <w:color w:val="FF0000"/>
+          <w:lang w:val="el-GR"/>
+        </w:rPr>
+        <w:t>Discount</w:t>
+      </w:r>
+      <w:proofErr w:type="spellEnd"/>
+      <w:r>
+        <w:rPr>
+          <w:rFonts w:ascii="Calibri" w:eastAsia="Aptos" w:hAnsi="Calibri" w:cs="Calibri"/>
+          <w:color w:val="FF0000"/>
+          <w:lang w:val="el-GR"/>
+        </w:rPr>
+        <w:t xml:space="preserve"> Page’</w:t>
+      </w:r>
+      <w:r>
+        <w:rPr>
+          <w:rFonts w:ascii="Calibri" w:eastAsia="Aptos" w:hAnsi="Calibri" w:cs="Calibri"/>
+          <w:lang w:val="el-GR"/>
+        </w:rPr>
+        <w:t>.</w:t>
       </w:r>
     </w:p>
     <w:p>
@@ -9182,14 +9070,55 @@
           <w:color w:val="FF0000"/>
           <w:lang w:val="el-GR"/>
         </w:rPr>
-        <w:t xml:space="preserve">επιλέγει  </w:t>
-      </w:r>
-      <w:r>
-        <w:rPr>
-          <w:rFonts w:ascii="Calibri" w:eastAsia="Aptos" w:hAnsi="Calibri" w:cs="Calibri"/>
-          <w:lang w:val="el-GR"/>
-        </w:rPr>
-        <w:t xml:space="preserve">τα προϊόντα στα οποία επιθυμεί να εφαρμόσει έκπτωση </w:t>
+        <w:t xml:space="preserve">επιλέγει </w:t>
+      </w:r>
+      <w:r>
+        <w:rPr>
+          <w:rFonts w:ascii="Calibri" w:eastAsia="Aptos" w:hAnsi="Calibri" w:cs="Calibri"/>
+          <w:lang w:val="el-GR"/>
+        </w:rPr>
+        <w:t>τα προϊόντα στα οποία επιθυμεί να εφαρμόσει έκπτωση</w:t>
+      </w:r>
+      <w:r>
+        <w:rPr>
+          <w:rFonts w:ascii="Calibri" w:eastAsia="Aptos" w:hAnsi="Calibri" w:cs="Calibri"/>
+          <w:color w:val="C00000"/>
+          <w:lang w:val="el-GR"/>
+        </w:rPr>
+        <w:t xml:space="preserve"> </w:t>
+      </w:r>
+      <w:r>
+        <w:rPr>
+          <w:rFonts w:ascii="Calibri" w:eastAsia="Aptos" w:hAnsi="Calibri" w:cs="Calibri"/>
+          <w:color w:val="FF0000"/>
+          <w:lang w:val="el-GR"/>
+        </w:rPr>
+        <w:t>στην οθόνη ‘</w:t>
+      </w:r>
+      <w:proofErr w:type="spellStart"/>
+      <w:r>
+        <w:rPr>
+          <w:rFonts w:ascii="Calibri" w:eastAsia="Aptos" w:hAnsi="Calibri" w:cs="Calibri"/>
+          <w:color w:val="FF0000"/>
+          <w:lang w:val="el-GR"/>
+        </w:rPr>
+        <w:t>Discount</w:t>
+      </w:r>
+      <w:proofErr w:type="spellEnd"/>
+      <w:r>
+        <w:rPr>
+          <w:rFonts w:ascii="Calibri" w:eastAsia="Aptos" w:hAnsi="Calibri" w:cs="Calibri"/>
+          <w:color w:val="FF0000"/>
+          <w:lang w:val="el-GR"/>
+        </w:rPr>
+        <w:t xml:space="preserve"> Page’</w:t>
+      </w:r>
+      <w:r>
+        <w:rPr>
+          <w:rFonts w:ascii="Calibri" w:eastAsia="Aptos" w:hAnsi="Calibri" w:cs="Calibri"/>
+          <w:lang w:val="el-GR"/>
+        </w:rPr>
+        <w:t xml:space="preserve"> </w:t>
       </w:r>
       <w:r>
         <w:rPr>
@@ -9235,16 +9164,13 @@
         </w:rPr>
         <w:t xml:space="preserve"> </w:t>
       </w:r>
-      <w:proofErr w:type="spellStart"/>
-      <w:r>
-        <w:rPr>
-          <w:rFonts w:ascii="Calibri" w:eastAsia="Aptos" w:hAnsi="Calibri" w:cs="Calibri"/>
-          <w:color w:val="FF0000"/>
-          <w:lang w:val="el-GR"/>
-        </w:rPr>
-        <w:t>Tab</w:t>
-      </w:r>
-      <w:proofErr w:type="spellEnd"/>
+      <w:r>
+        <w:rPr>
+          <w:rFonts w:ascii="Calibri" w:eastAsia="Aptos" w:hAnsi="Calibri" w:cs="Calibri"/>
+          <w:color w:val="FF0000"/>
+        </w:rPr>
+        <w:t>Page</w:t>
+      </w:r>
       <w:r>
         <w:rPr>
           <w:rFonts w:ascii="Calibri" w:eastAsia="Aptos" w:hAnsi="Calibri" w:cs="Calibri"/>
@@ -9299,7 +9225,6 @@
         </w:rPr>
         <w:t xml:space="preserve"> </w:t>
       </w:r>
-      <w:proofErr w:type="gramStart"/>
       <w:r>
         <w:rPr>
           <w:rFonts w:ascii="Calibri" w:eastAsia="Aptos" w:hAnsi="Calibri" w:cs="Calibri"/>
@@ -9313,9 +9238,8 @@
           <w:rFonts w:ascii="Calibri" w:eastAsia="Aptos" w:hAnsi="Calibri" w:cs="Calibri"/>
           <w:lang w:val="el-GR"/>
         </w:rPr>
-        <w:t xml:space="preserve"> το</w:t>
-      </w:r>
-      <w:proofErr w:type="gramEnd"/>
+        <w:t>το</w:t>
+      </w:r>
       <w:r>
         <w:rPr>
           <w:rFonts w:ascii="Calibri" w:eastAsia="Aptos" w:hAnsi="Calibri" w:cs="Calibri"/>
@@ -9329,16 +9253,7 @@
           <w:color w:val="FF0000"/>
           <w:lang w:val="el-GR"/>
         </w:rPr>
-        <w:t xml:space="preserve">σε κάθε προϊών </w:t>
-      </w:r>
-      <w:proofErr w:type="gramStart"/>
-      <w:r>
-        <w:rPr>
-          <w:rFonts w:ascii="Calibri" w:eastAsia="Aptos" w:hAnsi="Calibri" w:cs="Calibri"/>
-          <w:color w:val="FF0000"/>
-          <w:lang w:val="el-GR"/>
-        </w:rPr>
-        <w:t>ξεχωριστά</w:t>
+        <w:t>σε κάθε προϊών ξεχωριστά</w:t>
       </w:r>
       <w:r>
         <w:rPr>
@@ -9347,7 +9262,6 @@
         </w:rPr>
         <w:t xml:space="preserve"> .</w:t>
       </w:r>
-      <w:proofErr w:type="gramEnd"/>
     </w:p>
     <w:p>
       <w:pPr>
@@ -9750,13 +9664,6 @@
           <w:rFonts w:ascii="Calibri" w:eastAsia="Aptos" w:hAnsi="Calibri" w:cs="Calibri"/>
           <w:lang w:val="el-GR"/>
         </w:rPr>
-        <w:t xml:space="preserve"> </w:t>
-      </w:r>
-      <w:r>
-        <w:rPr>
-          <w:rFonts w:ascii="Calibri" w:eastAsia="Aptos" w:hAnsi="Calibri" w:cs="Calibri"/>
-          <w:lang w:val="el-GR"/>
-        </w:rPr>
         <w:t>υπερβαίνει το 100%</w:t>
       </w:r>
       <w:r>
@@ -9802,16 +9709,14 @@
         </w:rPr>
         <w:t xml:space="preserve">στην </w:t>
       </w:r>
-      <w:proofErr w:type="spellStart"/>
-      <w:r>
-        <w:rPr>
-          <w:rFonts w:ascii="Calibri" w:eastAsia="Aptos" w:hAnsi="Calibri" w:cs="Calibri"/>
-          <w:color w:val="FF0000"/>
-          <w:lang w:val="el-GR"/>
-        </w:rPr>
-        <w:t>οθονη</w:t>
-      </w:r>
-      <w:proofErr w:type="spellEnd"/>
+      <w:r>
+        <w:rPr>
+          <w:rFonts w:ascii="Calibri" w:eastAsia="Aptos" w:hAnsi="Calibri" w:cs="Calibri"/>
+          <w:color w:val="FF0000"/>
+          <w:lang w:val="el-GR"/>
+        </w:rPr>
+        <w:t>οθόνη</w:t>
+      </w:r>
       <w:r>
         <w:rPr>
           <w:rFonts w:ascii="Calibri" w:eastAsia="Aptos" w:hAnsi="Calibri" w:cs="Calibri"/>
@@ -10313,16 +10218,14 @@
         </w:rPr>
         <w:t xml:space="preserve"> </w:t>
       </w:r>
-      <w:proofErr w:type="gramStart"/>
-      <w:r>
-        <w:rPr>
-          <w:rFonts w:ascii="Calibri" w:hAnsi="Calibri" w:cs="Calibri"/>
-          <w:color w:val="FF0000"/>
-          <w:lang w:val="el-GR"/>
-        </w:rPr>
-        <w:t>ΒΔ .</w:t>
-      </w:r>
-      <w:proofErr w:type="gramEnd"/>
+      <w:r>
+        <w:rPr>
+          <w:rFonts w:ascii="Calibri" w:hAnsi="Calibri" w:cs="Calibri"/>
+          <w:color w:val="FF0000"/>
+          <w:lang w:val="el-GR"/>
+        </w:rPr>
+        <w:t>ΒΔ.</w:t>
+      </w:r>
     </w:p>
     <w:p>
       <w:pPr>
@@ -11805,23 +11708,7 @@
           <w:rFonts w:ascii="Calibri" w:hAnsi="Calibri" w:cs="Calibri"/>
           <w:lang w:val="el-GR"/>
         </w:rPr>
-        <w:t xml:space="preserve">Το σύστημα εμφανίζει στην οθόνη ένα </w:t>
-      </w:r>
-      <w:proofErr w:type="spellStart"/>
-      <w:r>
-        <w:rPr>
-          <w:rFonts w:ascii="Calibri" w:hAnsi="Calibri" w:cs="Calibri"/>
-          <w:lang w:val="el-GR"/>
-        </w:rPr>
-        <w:t>διαδραστικό</w:t>
-      </w:r>
-      <w:proofErr w:type="spellEnd"/>
-      <w:r>
-        <w:rPr>
-          <w:rFonts w:ascii="Calibri" w:hAnsi="Calibri" w:cs="Calibri"/>
-          <w:lang w:val="el-GR"/>
-        </w:rPr>
-        <w:t xml:space="preserve"> ημερολόγιο, δείχνοντας τις διαθέσιμες ημερομηνίες.</w:t>
+        <w:t>Το σύστημα εμφανίζει στην οθόνη ένα διαδραστικό ημερολόγιο, δείχνοντας τις διαθέσιμες ημερομηνίες.</w:t>
       </w:r>
     </w:p>
     <w:p>
@@ -14139,9 +14026,27 @@
         </w:rPr>
       </w:pPr>
     </w:p>
-    <w:p/>
-    <w:p/>
-    <w:p/>
+    <w:p>
+      <w:pPr>
+        <w:rPr>
+          <w:lang w:val="el-GR"/>
+        </w:rPr>
+      </w:pPr>
+    </w:p>
+    <w:p>
+      <w:pPr>
+        <w:rPr>
+          <w:lang w:val="el-GR"/>
+        </w:rPr>
+      </w:pPr>
+    </w:p>
+    <w:p>
+      <w:pPr>
+        <w:rPr>
+          <w:lang w:val="el-GR"/>
+        </w:rPr>
+      </w:pPr>
+    </w:p>
     <w:p>
       <w:pPr>
         <w:rPr>
@@ -14237,19 +14142,11 @@
         </w:rPr>
         <w:t xml:space="preserve">Παπαδόπουλος, </w:t>
       </w:r>
-      <w:proofErr w:type="spellStart"/>
-      <w:r>
-        <w:rPr>
-          <w:lang w:val="el-GR"/>
-        </w:rPr>
-        <w:t>Δερεκενάρης</w:t>
-      </w:r>
-      <w:proofErr w:type="spellEnd"/>
-      <w:r>
-        <w:rPr>
-          <w:lang w:val="el-GR"/>
-        </w:rPr>
-        <w:t xml:space="preserve">, Σιούτας, </w:t>
+      <w:r>
+        <w:rPr>
+          <w:lang w:val="el-GR"/>
+        </w:rPr>
+        <w:t xml:space="preserve">Δερεκενάρης, Σιούτας, </w:t>
       </w:r>
       <w:proofErr w:type="spellStart"/>
       <w:r>
@@ -14313,19 +14210,11 @@
         </w:rPr>
         <w:t xml:space="preserve"> Παπαδόπουλος, </w:t>
       </w:r>
-      <w:proofErr w:type="spellStart"/>
-      <w:r>
-        <w:rPr>
-          <w:lang w:val="el-GR"/>
-        </w:rPr>
-        <w:t>Δερεκενάρης</w:t>
-      </w:r>
-      <w:proofErr w:type="spellEnd"/>
-      <w:r>
-        <w:rPr>
-          <w:lang w:val="el-GR"/>
-        </w:rPr>
-        <w:t xml:space="preserve">, Σιούτας, </w:t>
+      <w:r>
+        <w:rPr>
+          <w:lang w:val="el-GR"/>
+        </w:rPr>
+        <w:t xml:space="preserve">Δερεκενάρης, Σιούτας, </w:t>
       </w:r>
       <w:proofErr w:type="spellStart"/>
       <w:r>
@@ -20266,6 +20155,15 @@
 </file>
 
 <file path=customXml/item1.xml><?xml version="1.0" encoding="utf-8"?>
+<?mso-contentType ?>
+<FormTemplates xmlns="http://schemas.microsoft.com/sharepoint/v3/contenttype/forms">
+  <Display>DocumentLibraryForm</Display>
+  <Edit>DocumentLibraryForm</Edit>
+  <New>DocumentLibraryForm</New>
+</FormTemplates>
+</file>
+
+<file path=customXml/item2.xml><?xml version="1.0" encoding="utf-8"?>
 <ct:contentTypeSchema xmlns:ct="http://schemas.microsoft.com/office/2006/metadata/contentType" xmlns:ma="http://schemas.microsoft.com/office/2006/metadata/properties/metaAttributes" ct:_="" ma:_="" ma:contentTypeName="Έγγραφο" ma:contentTypeID="0x0101002C91D4B7574212469B95C35661BEF6F3" ma:contentTypeVersion="5" ma:contentTypeDescription="Δημιουργία νέου εγγράφου" ma:contentTypeScope="" ma:versionID="49323a7ea27946ff6cf9e6dbca0337c2">
   <xsd:schema xmlns:xsd="http://www.w3.org/2001/XMLSchema" xmlns:xs="http://www.w3.org/2001/XMLSchema" xmlns:p="http://schemas.microsoft.com/office/2006/metadata/properties" xmlns:ns3="96955d89-e38c-4a65-a01f-8187c9dbeb01" targetNamespace="http://schemas.microsoft.com/office/2006/metadata/properties" ma:root="true" ma:fieldsID="39fb6f5133a4a130fe13e3dc8d3b7581" ns3:_="">
     <xsd:import namespace="96955d89-e38c-4a65-a01f-8187c9dbeb01"/>
@@ -20415,15 +20313,6 @@
 </ct:contentTypeSchema>
 </file>
 
-<file path=customXml/item2.xml><?xml version="1.0" encoding="utf-8"?>
-<?mso-contentType ?>
-<FormTemplates xmlns="http://schemas.microsoft.com/sharepoint/v3/contenttype/forms">
-  <Display>DocumentLibraryForm</Display>
-  <Edit>DocumentLibraryForm</Edit>
-  <New>DocumentLibraryForm</New>
-</FormTemplates>
-</file>
-
 <file path=customXml/item3.xml><?xml version="1.0" encoding="utf-8"?>
 <p:properties xmlns:p="http://schemas.microsoft.com/office/2006/metadata/properties" xmlns:xsi="http://www.w3.org/2001/XMLSchema-instance" xmlns:pc="http://schemas.microsoft.com/office/infopath/2007/PartnerControls">
   <documentManagement>
@@ -20433,6 +20322,14 @@
 </file>
 
 <file path=customXml/itemProps1.xml><?xml version="1.0" encoding="utf-8"?>
+<ds:datastoreItem xmlns:ds="http://schemas.openxmlformats.org/officeDocument/2006/customXml" ds:itemID="{6FCA9057-2BA5-498E-849E-85A9FBA631E9}">
+  <ds:schemaRefs>
+    <ds:schemaRef ds:uri="http://schemas.microsoft.com/sharepoint/v3/contenttype/forms"/>
+  </ds:schemaRefs>
+</ds:datastoreItem>
+</file>
+
+<file path=customXml/itemProps2.xml><?xml version="1.0" encoding="utf-8"?>
 <ds:datastoreItem xmlns:ds="http://schemas.openxmlformats.org/officeDocument/2006/customXml" ds:itemID="{D9AE141E-03FD-4872-B325-5A44C4619546}">
   <ds:schemaRefs>
     <ds:schemaRef ds:uri="http://schemas.microsoft.com/office/2006/metadata/contentType"/>
@@ -20450,14 +20347,6 @@
 </ds:datastoreItem>
 </file>
 
-<file path=customXml/itemProps2.xml><?xml version="1.0" encoding="utf-8"?>
-<ds:datastoreItem xmlns:ds="http://schemas.openxmlformats.org/officeDocument/2006/customXml" ds:itemID="{6FCA9057-2BA5-498E-849E-85A9FBA631E9}">
-  <ds:schemaRefs>
-    <ds:schemaRef ds:uri="http://schemas.microsoft.com/sharepoint/v3/contenttype/forms"/>
-  </ds:schemaRefs>
-</ds:datastoreItem>
-</file>
-
 <file path=customXml/itemProps3.xml><?xml version="1.0" encoding="utf-8"?>
 <ds:datastoreItem xmlns:ds="http://schemas.openxmlformats.org/officeDocument/2006/customXml" ds:itemID="{A623D842-35C0-4654-A564-AE16C2213B22}">
   <ds:schemaRefs>

</xml_diff>